<commit_message>
added route for JAQ service
</commit_message>
<xml_diff>
--- a/dailigf_HW3.docx
+++ b/dailigf_HW3.docx
@@ -1,6 +1,6 @@
 
 <file path=word/document.xml><?xml version="1.0" encoding="utf-8"?>
-<w:document xmlns:wpc="http://schemas.microsoft.com/office/word/2010/wordprocessingCanvas" xmlns:cx="http://schemas.microsoft.com/office/drawing/2014/chartex" xmlns:cx1="http://schemas.microsoft.com/office/drawing/2015/9/8/chartex" xmlns:cx2="http://schemas.microsoft.com/office/drawing/2015/10/21/chartex" xmlns:cx3="http://schemas.microsoft.com/office/drawing/2016/5/9/chartex" xmlns:cx4="http://schemas.microsoft.com/office/drawing/2016/5/10/chartex" xmlns:cx5="http://schemas.microsoft.com/office/drawing/2016/5/11/chartex" xmlns:cx6="http://schemas.microsoft.com/office/drawing/2016/5/12/chartex" xmlns:cx7="http://schemas.microsoft.com/office/drawing/2016/5/13/chartex" xmlns:cx8="http://schemas.microsoft.com/office/drawing/2016/5/14/chartex" xmlns:mc="http://schemas.openxmlformats.org/markup-compatibility/2006" xmlns:aink="http://schemas.microsoft.com/office/drawing/2016/ink" xmlns:am3d="http://schemas.microsoft.com/office/drawing/2017/model3d" xmlns:o="urn:schemas-microsoft-com:office:office" xmlns:r="http://schemas.openxmlformats.org/officeDocument/2006/relationships" xmlns:m="http://schemas.openxmlformats.org/officeDocument/2006/math" xmlns:v="urn:schemas-microsoft-com:vml" xmlns:wp14="http://schemas.microsoft.com/office/word/2010/wordprocessingDrawing" xmlns:wp="http://schemas.openxmlformats.org/drawingml/2006/wordprocessingDrawing" xmlns:w10="urn:schemas-microsoft-com:office:word" xmlns:w="http://schemas.openxmlformats.org/wordprocessingml/2006/main" xmlns:w14="http://schemas.microsoft.com/office/word/2010/wordml" xmlns:w15="http://schemas.microsoft.com/office/word/2012/wordml" xmlns:w16cex="http://schemas.microsoft.com/office/word/2018/wordml/cex" xmlns:w16cid="http://schemas.microsoft.com/office/word/2016/wordml/cid" xmlns:w16="http://schemas.microsoft.com/office/word/2018/wordml" xmlns:w16sdtdh="http://schemas.microsoft.com/office/word/2020/wordml/sdtdatahash" xmlns:w16se="http://schemas.microsoft.com/office/word/2015/wordml/symex" xmlns:wpg="http://schemas.microsoft.com/office/word/2010/wordprocessingGroup" xmlns:wpi="http://schemas.microsoft.com/office/word/2010/wordprocessingInk" xmlns:wne="http://schemas.microsoft.com/office/word/2006/wordml" xmlns:wps="http://schemas.microsoft.com/office/word/2010/wordprocessingShape" mc:Ignorable="w14 w15 w16se w16cid w16 w16cex w16sdtdh wp14">
+<w:document xmlns:wpc="http://schemas.microsoft.com/office/word/2010/wordprocessingCanvas" xmlns:cx="http://schemas.microsoft.com/office/drawing/2014/chartex" xmlns:cx1="http://schemas.microsoft.com/office/drawing/2015/9/8/chartex" xmlns:cx2="http://schemas.microsoft.com/office/drawing/2015/10/21/chartex" xmlns:cx3="http://schemas.microsoft.com/office/drawing/2016/5/9/chartex" xmlns:cx4="http://schemas.microsoft.com/office/drawing/2016/5/10/chartex" xmlns:cx5="http://schemas.microsoft.com/office/drawing/2016/5/11/chartex" xmlns:cx6="http://schemas.microsoft.com/office/drawing/2016/5/12/chartex" xmlns:cx7="http://schemas.microsoft.com/office/drawing/2016/5/13/chartex" xmlns:cx8="http://schemas.microsoft.com/office/drawing/2016/5/14/chartex" xmlns:mc="http://schemas.openxmlformats.org/markup-compatibility/2006" xmlns:aink="http://schemas.microsoft.com/office/drawing/2016/ink" xmlns:am3d="http://schemas.microsoft.com/office/drawing/2017/model3d" xmlns:o="urn:schemas-microsoft-com:office:office" xmlns:r="http://schemas.openxmlformats.org/officeDocument/2006/relationships" xmlns:m="http://schemas.openxmlformats.org/officeDocument/2006/math" xmlns:v="urn:schemas-microsoft-com:vml" xmlns:wp14="http://schemas.microsoft.com/office/word/2010/wordprocessingDrawing" xmlns:wp="http://schemas.openxmlformats.org/drawingml/2006/wordprocessingDrawing" xmlns:w10="urn:schemas-microsoft-com:office:word" xmlns:w="http://schemas.openxmlformats.org/wordprocessingml/2006/main" xmlns:w14="http://schemas.microsoft.com/office/word/2010/wordml" xmlns:w15="http://schemas.microsoft.com/office/word/2012/wordml" xmlns:w16cex="http://schemas.microsoft.com/office/word/2018/wordml/cex" xmlns:w16cid="http://schemas.microsoft.com/office/word/2016/wordml/cid" xmlns:w16="http://schemas.microsoft.com/office/word/2018/wordml" xmlns:w16se="http://schemas.microsoft.com/office/word/2015/wordml/symex" xmlns:wpg="http://schemas.microsoft.com/office/word/2010/wordprocessingGroup" xmlns:wpi="http://schemas.microsoft.com/office/word/2010/wordprocessingInk" xmlns:wne="http://schemas.microsoft.com/office/word/2006/wordml" xmlns:wps="http://schemas.microsoft.com/office/word/2010/wordprocessingShape" mc:Ignorable="w14 w15 w16se w16cid w16 w16cex wp14">
   <w:body>
     <w:p>
       <w:pPr>
@@ -32,21 +32,10 @@
         <w:rPr>
           <w:b/>
         </w:rPr>
-        <w:t xml:space="preserve">Usability </w:t>
-      </w:r>
-      <w:proofErr w:type="gramStart"/>
-      <w:r>
-        <w:rPr>
-          <w:b/>
-        </w:rPr>
-        <w:t>note</w:t>
-      </w:r>
-      <w:proofErr w:type="gramEnd"/>
-      <w:r>
-        <w:t xml:space="preserve">: If you double-tap/click the placeholder text, that text should become selected so that </w:t>
-      </w:r>
-      <w:r>
-        <w:t>you can easily type over it.</w:t>
+        <w:t>Usability note</w:t>
+      </w:r>
+      <w:r>
+        <w:t>: If you double-tap/click the placeholder text, that text should become selected so that you can easily type over it.</w:t>
       </w:r>
     </w:p>
     <w:p>
@@ -821,10 +810,7 @@
         </w:numPr>
       </w:pPr>
       <w:r>
-        <w:t>Example: If your service scrapes Wikipedia for images that are mostly b</w:t>
-      </w:r>
-      <w:r>
-        <w:t>lue, show that working</w:t>
+        <w:t>Example: If your service scrapes Wikipedia for images that are mostly blue, show that working</w:t>
       </w:r>
     </w:p>
     <w:p>
@@ -969,15 +955,12 @@
                 <w:highlight w:val="yellow"/>
               </w:rPr>
             </w:pPr>
-            <w:proofErr w:type="spellStart"/>
             <w:r>
               <w:rPr>
                 <w:i/>
-                <w:highlight w:val="yellow"/>
               </w:rPr>
-              <w:t>VideoURL</w:t>
+              <w:t>https://drive.google.com/file/d/1BKJLM28PrfIvjssrWkkdnifQfzkx3Ny5/view?usp=sharing</w:t>
             </w:r>
-            <w:proofErr w:type="spellEnd"/>
           </w:p>
         </w:tc>
       </w:tr>
@@ -1006,10 +989,7 @@
     <w:p>
       <w:r>
         <w:lastRenderedPageBreak/>
-        <w:t>Screenshot evidence of one</w:t>
-      </w:r>
-      <w:r>
-        <w:t xml:space="preserve"> or more commit this Sprint:</w:t>
+        <w:t>Screenshot evidence of one or more commit this Sprint:</w:t>
       </w:r>
     </w:p>
     <w:tbl>
@@ -1058,15 +1038,53 @@
                 <w:highlight w:val="yellow"/>
               </w:rPr>
             </w:pPr>
-            <w:proofErr w:type="spellStart"/>
             <w:r>
               <w:rPr>
                 <w:i/>
-                <w:highlight w:val="yellow"/>
+                <w:noProof/>
               </w:rPr>
-              <w:t>GitHubCommitScreenshot</w:t>
+              <w:drawing>
+                <wp:inline distT="0" distB="0" distL="0" distR="0" wp14:anchorId="19614703" wp14:editId="78C8BDB9">
+                  <wp:extent cx="5816600" cy="3901440"/>
+                  <wp:effectExtent l="0" t="0" r="0" b="0"/>
+                  <wp:docPr id="1" name="Picture 1"/>
+                  <wp:cNvGraphicFramePr>
+                    <a:graphicFrameLocks xmlns:a="http://schemas.openxmlformats.org/drawingml/2006/main" noChangeAspect="1"/>
+                  </wp:cNvGraphicFramePr>
+                  <a:graphic xmlns:a="http://schemas.openxmlformats.org/drawingml/2006/main">
+                    <a:graphicData uri="http://schemas.openxmlformats.org/drawingml/2006/picture">
+                      <pic:pic xmlns:pic="http://schemas.openxmlformats.org/drawingml/2006/picture">
+                        <pic:nvPicPr>
+                          <pic:cNvPr id="1" name="Picture 1"/>
+                          <pic:cNvPicPr/>
+                        </pic:nvPicPr>
+                        <pic:blipFill>
+                          <a:blip r:embed="rId9" cstate="print">
+                            <a:extLst>
+                              <a:ext uri="{28A0092B-C50C-407E-A947-70E740481C1C}">
+                                <a14:useLocalDpi xmlns:a14="http://schemas.microsoft.com/office/drawing/2010/main" val="0"/>
+                              </a:ext>
+                            </a:extLst>
+                          </a:blip>
+                          <a:stretch>
+                            <a:fillRect/>
+                          </a:stretch>
+                        </pic:blipFill>
+                        <pic:spPr>
+                          <a:xfrm>
+                            <a:off x="0" y="0"/>
+                            <a:ext cx="5816600" cy="3901440"/>
+                          </a:xfrm>
+                          <a:prstGeom prst="rect">
+                            <a:avLst/>
+                          </a:prstGeom>
+                        </pic:spPr>
+                      </pic:pic>
+                    </a:graphicData>
+                  </a:graphic>
+                </wp:inline>
+              </w:drawing>
             </w:r>
-            <w:proofErr w:type="spellEnd"/>
           </w:p>
         </w:tc>
       </w:tr>
@@ -1096,13 +1114,41 @@
       <w:r>
         <w:t xml:space="preserve">Instructions: </w:t>
       </w:r>
-      <w:hyperlink r:id="rId9">
+      <w:hyperlink r:id="rId10">
         <w:r>
           <w:rPr>
             <w:color w:val="1155CC"/>
             <w:u w:val="single"/>
           </w:rPr>
-          <w:t>https://docs.github.com/en/github/administering-a-repository/releasing-projects-on-github</w:t>
+          <w:t>https://docs.gi</w:t>
+        </w:r>
+        <w:r>
+          <w:rPr>
+            <w:color w:val="1155CC"/>
+            <w:u w:val="single"/>
+          </w:rPr>
+          <w:t>t</w:t>
+        </w:r>
+        <w:r>
+          <w:rPr>
+            <w:color w:val="1155CC"/>
+            <w:u w:val="single"/>
+          </w:rPr>
+          <w:t>hub.com/en/github/administeri</w:t>
+        </w:r>
+        <w:r>
+          <w:rPr>
+            <w:color w:val="1155CC"/>
+            <w:u w:val="single"/>
+          </w:rPr>
+          <w:t>n</w:t>
+        </w:r>
+        <w:r>
+          <w:rPr>
+            <w:color w:val="1155CC"/>
+            <w:u w:val="single"/>
+          </w:rPr>
+          <w:t>g-a-repository/releasing-projects-on-github</w:t>
         </w:r>
       </w:hyperlink>
       <w:r>
@@ -1122,10 +1168,7 @@
     </w:p>
     <w:p>
       <w:r>
-        <w:t>Scre</w:t>
-      </w:r>
-      <w:r>
-        <w:t>enshot of your release in GitHub (or other approved location):</w:t>
+        <w:t>Screenshot of your release in GitHub (or other approved location):</w:t>
       </w:r>
     </w:p>
     <w:tbl>
@@ -1174,15 +1217,54 @@
                 <w:highlight w:val="yellow"/>
               </w:rPr>
             </w:pPr>
-            <w:proofErr w:type="spellStart"/>
             <w:r>
               <w:rPr>
                 <w:i/>
-                <w:highlight w:val="yellow"/>
+                <w:noProof/>
               </w:rPr>
-              <w:t>GitHubReleaseScreenshot</w:t>
+              <w:lastRenderedPageBreak/>
+              <w:drawing>
+                <wp:inline distT="0" distB="0" distL="0" distR="0" wp14:anchorId="73DA794A" wp14:editId="5297F788">
+                  <wp:extent cx="5816600" cy="2919095"/>
+                  <wp:effectExtent l="0" t="0" r="0" b="1905"/>
+                  <wp:docPr id="2" name="Picture 2" descr="Graphical user interface, text, application, email&#10;&#10;Description automatically generated"/>
+                  <wp:cNvGraphicFramePr>
+                    <a:graphicFrameLocks xmlns:a="http://schemas.openxmlformats.org/drawingml/2006/main" noChangeAspect="1"/>
+                  </wp:cNvGraphicFramePr>
+                  <a:graphic xmlns:a="http://schemas.openxmlformats.org/drawingml/2006/main">
+                    <a:graphicData uri="http://schemas.openxmlformats.org/drawingml/2006/picture">
+                      <pic:pic xmlns:pic="http://schemas.openxmlformats.org/drawingml/2006/picture">
+                        <pic:nvPicPr>
+                          <pic:cNvPr id="2" name="Picture 2" descr="Graphical user interface, text, application, email&#10;&#10;Description automatically generated"/>
+                          <pic:cNvPicPr/>
+                        </pic:nvPicPr>
+                        <pic:blipFill>
+                          <a:blip r:embed="rId11" cstate="print">
+                            <a:extLst>
+                              <a:ext uri="{28A0092B-C50C-407E-A947-70E740481C1C}">
+                                <a14:useLocalDpi xmlns:a14="http://schemas.microsoft.com/office/drawing/2010/main" val="0"/>
+                              </a:ext>
+                            </a:extLst>
+                          </a:blip>
+                          <a:stretch>
+                            <a:fillRect/>
+                          </a:stretch>
+                        </pic:blipFill>
+                        <pic:spPr>
+                          <a:xfrm>
+                            <a:off x="0" y="0"/>
+                            <a:ext cx="5816600" cy="2919095"/>
+                          </a:xfrm>
+                          <a:prstGeom prst="rect">
+                            <a:avLst/>
+                          </a:prstGeom>
+                        </pic:spPr>
+                      </pic:pic>
+                    </a:graphicData>
+                  </a:graphic>
+                </wp:inline>
+              </w:drawing>
             </w:r>
-            <w:proofErr w:type="spellEnd"/>
           </w:p>
         </w:tc>
       </w:tr>
@@ -1199,7 +1281,7 @@
 </file>
 
 <file path=word/numbering.xml><?xml version="1.0" encoding="utf-8"?>
-<w:numbering xmlns:wpc="http://schemas.microsoft.com/office/word/2010/wordprocessingCanvas" xmlns:cx="http://schemas.microsoft.com/office/drawing/2014/chartex" xmlns:cx1="http://schemas.microsoft.com/office/drawing/2015/9/8/chartex" xmlns:cx2="http://schemas.microsoft.com/office/drawing/2015/10/21/chartex" xmlns:cx3="http://schemas.microsoft.com/office/drawing/2016/5/9/chartex" xmlns:cx4="http://schemas.microsoft.com/office/drawing/2016/5/10/chartex" xmlns:cx5="http://schemas.microsoft.com/office/drawing/2016/5/11/chartex" xmlns:cx6="http://schemas.microsoft.com/office/drawing/2016/5/12/chartex" xmlns:cx7="http://schemas.microsoft.com/office/drawing/2016/5/13/chartex" xmlns:cx8="http://schemas.microsoft.com/office/drawing/2016/5/14/chartex" xmlns:mc="http://schemas.openxmlformats.org/markup-compatibility/2006" xmlns:aink="http://schemas.microsoft.com/office/drawing/2016/ink" xmlns:am3d="http://schemas.microsoft.com/office/drawing/2017/model3d" xmlns:o="urn:schemas-microsoft-com:office:office" xmlns:r="http://schemas.openxmlformats.org/officeDocument/2006/relationships" xmlns:m="http://schemas.openxmlformats.org/officeDocument/2006/math" xmlns:v="urn:schemas-microsoft-com:vml" xmlns:wp14="http://schemas.microsoft.com/office/word/2010/wordprocessingDrawing" xmlns:wp="http://schemas.openxmlformats.org/drawingml/2006/wordprocessingDrawing" xmlns:w10="urn:schemas-microsoft-com:office:word" xmlns:w="http://schemas.openxmlformats.org/wordprocessingml/2006/main" xmlns:w14="http://schemas.microsoft.com/office/word/2010/wordml" xmlns:w15="http://schemas.microsoft.com/office/word/2012/wordml" xmlns:w16cex="http://schemas.microsoft.com/office/word/2018/wordml/cex" xmlns:w16cid="http://schemas.microsoft.com/office/word/2016/wordml/cid" xmlns:w16="http://schemas.microsoft.com/office/word/2018/wordml" xmlns:w16sdtdh="http://schemas.microsoft.com/office/word/2020/wordml/sdtdatahash" xmlns:w16se="http://schemas.microsoft.com/office/word/2015/wordml/symex" xmlns:wpg="http://schemas.microsoft.com/office/word/2010/wordprocessingGroup" xmlns:wpi="http://schemas.microsoft.com/office/word/2010/wordprocessingInk" xmlns:wne="http://schemas.microsoft.com/office/word/2006/wordml" xmlns:wps="http://schemas.microsoft.com/office/word/2010/wordprocessingShape" mc:Ignorable="w14 w15 w16se w16cid w16 w16cex w16sdtdh wp14">
+<w:numbering xmlns:wpc="http://schemas.microsoft.com/office/word/2010/wordprocessingCanvas" xmlns:cx="http://schemas.microsoft.com/office/drawing/2014/chartex" xmlns:cx1="http://schemas.microsoft.com/office/drawing/2015/9/8/chartex" xmlns:cx2="http://schemas.microsoft.com/office/drawing/2015/10/21/chartex" xmlns:cx3="http://schemas.microsoft.com/office/drawing/2016/5/9/chartex" xmlns:cx4="http://schemas.microsoft.com/office/drawing/2016/5/10/chartex" xmlns:cx5="http://schemas.microsoft.com/office/drawing/2016/5/11/chartex" xmlns:cx6="http://schemas.microsoft.com/office/drawing/2016/5/12/chartex" xmlns:cx7="http://schemas.microsoft.com/office/drawing/2016/5/13/chartex" xmlns:cx8="http://schemas.microsoft.com/office/drawing/2016/5/14/chartex" xmlns:mc="http://schemas.openxmlformats.org/markup-compatibility/2006" xmlns:aink="http://schemas.microsoft.com/office/drawing/2016/ink" xmlns:am3d="http://schemas.microsoft.com/office/drawing/2017/model3d" xmlns:o="urn:schemas-microsoft-com:office:office" xmlns:r="http://schemas.openxmlformats.org/officeDocument/2006/relationships" xmlns:m="http://schemas.openxmlformats.org/officeDocument/2006/math" xmlns:v="urn:schemas-microsoft-com:vml" xmlns:wp14="http://schemas.microsoft.com/office/word/2010/wordprocessingDrawing" xmlns:wp="http://schemas.openxmlformats.org/drawingml/2006/wordprocessingDrawing" xmlns:w10="urn:schemas-microsoft-com:office:word" xmlns:w="http://schemas.openxmlformats.org/wordprocessingml/2006/main" xmlns:w14="http://schemas.microsoft.com/office/word/2010/wordml" xmlns:w15="http://schemas.microsoft.com/office/word/2012/wordml" xmlns:w16cex="http://schemas.microsoft.com/office/word/2018/wordml/cex" xmlns:w16cid="http://schemas.microsoft.com/office/word/2016/wordml/cid" xmlns:w16="http://schemas.microsoft.com/office/word/2018/wordml" xmlns:w16se="http://schemas.microsoft.com/office/word/2015/wordml/symex" xmlns:wpg="http://schemas.microsoft.com/office/word/2010/wordprocessingGroup" xmlns:wpi="http://schemas.microsoft.com/office/word/2010/wordprocessingInk" xmlns:wne="http://schemas.microsoft.com/office/word/2006/wordml" xmlns:wps="http://schemas.microsoft.com/office/word/2010/wordprocessingShape" mc:Ignorable="w14 w15 w16se w16cid w16 w16cex wp14">
   <w:abstractNum w:abstractNumId="0" w15:restartNumberingAfterBreak="0">
     <w:nsid w:val="21777D24"/>
     <w:multiLevelType w:val="multilevel"/>
@@ -1436,7 +1518,7 @@
 </file>
 
 <file path=word/styles.xml><?xml version="1.0" encoding="utf-8"?>
-<w:styles xmlns:mc="http://schemas.openxmlformats.org/markup-compatibility/2006" xmlns:r="http://schemas.openxmlformats.org/officeDocument/2006/relationships" xmlns:w="http://schemas.openxmlformats.org/wordprocessingml/2006/main" xmlns:w14="http://schemas.microsoft.com/office/word/2010/wordml" xmlns:w15="http://schemas.microsoft.com/office/word/2012/wordml" xmlns:w16cex="http://schemas.microsoft.com/office/word/2018/wordml/cex" xmlns:w16cid="http://schemas.microsoft.com/office/word/2016/wordml/cid" xmlns:w16="http://schemas.microsoft.com/office/word/2018/wordml" xmlns:w16sdtdh="http://schemas.microsoft.com/office/word/2020/wordml/sdtdatahash" xmlns:w16se="http://schemas.microsoft.com/office/word/2015/wordml/symex" mc:Ignorable="w14 w15 w16se w16cid w16 w16cex w16sdtdh">
+<w:styles xmlns:mc="http://schemas.openxmlformats.org/markup-compatibility/2006" xmlns:r="http://schemas.openxmlformats.org/officeDocument/2006/relationships" xmlns:w="http://schemas.openxmlformats.org/wordprocessingml/2006/main" xmlns:w14="http://schemas.microsoft.com/office/word/2010/wordml" xmlns:w15="http://schemas.microsoft.com/office/word/2012/wordml" xmlns:w16cex="http://schemas.microsoft.com/office/word/2018/wordml/cex" xmlns:w16cid="http://schemas.microsoft.com/office/word/2016/wordml/cid" xmlns:w16="http://schemas.microsoft.com/office/word/2018/wordml" xmlns:w16se="http://schemas.microsoft.com/office/word/2015/wordml/symex" mc:Ignorable="w14 w15 w16se w16cid w16 w16cex">
   <w:docDefaults>
     <w:rPrDefault>
       <w:rPr>

</xml_diff>